<commit_message>
Edit Atul's ACR abstract
</commit_message>
<xml_diff>
--- a/docs/BAD AS abstract ACR 2017 v2.docx
+++ b/docs/BAD AS abstract ACR 2017 v2.docx
@@ -1198,7 +1198,23 @@
         <w:rPr>
           <w:rFonts w:cs="Arial"/>
         </w:rPr>
-        <w:t xml:space="preserve"> shown in Table 2. </w:t>
+        <w:t xml:space="preserve"> shown in Table 2</w:t>
+      </w:r>
+      <w:ins w:id="1" w:author="Benjamin Chan" w:date="2017-06-02T11:01:00Z">
+        <w:r>
+          <w:rPr>
+            <w:rFonts w:cs="Arial"/>
+          </w:rPr>
+          <w:t>a and 2b</w:t>
+        </w:r>
+      </w:ins>
+      <w:bookmarkStart w:id="2" w:name="_GoBack"/>
+      <w:bookmarkEnd w:id="2"/>
+      <w:r>
+        <w:rPr>
+          <w:rFonts w:cs="Arial"/>
+        </w:rPr>
+        <w:t xml:space="preserve">. </w:t>
       </w:r>
     </w:p>
     <w:p>
@@ -3214,41 +3230,6 @@
                 <w:color w:val="000000"/>
               </w:rPr>
             </w:pPr>
-            <w:del w:id="1" w:author="Benjamin Chan" w:date="2017-06-02T09:11:00Z">
-              <w:r>
-                <w:rPr>
-                  <w:rFonts w:ascii="Calibri" w:hAnsi="Calibri"/>
-                  <w:color w:val="000000"/>
-                </w:rPr>
-                <w:delText>0.4</w:delText>
-              </w:r>
-            </w:del>
-            <w:ins w:id="2" w:author="Benjamin Chan" w:date="2017-06-02T09:11:00Z">
-              <w:r>
-                <w:rPr>
-                  <w:rFonts w:ascii="Calibri" w:hAnsi="Calibri"/>
-                  <w:color w:val="000000"/>
-                </w:rPr>
-                <w:t>0.0</w:t>
-              </w:r>
-            </w:ins>
-          </w:p>
-        </w:tc>
-        <w:tc>
-          <w:tcPr>
-            <w:tcW w:w="0" w:type="auto"/>
-            <w:tcBorders>
-              <w:right w:val="nil"/>
-            </w:tcBorders>
-          </w:tcPr>
-          <w:p>
-            <w:pPr>
-              <w:jc w:val="center"/>
-              <w:rPr>
-                <w:rFonts w:ascii="Calibri" w:hAnsi="Calibri"/>
-                <w:color w:val="000000"/>
-              </w:rPr>
-            </w:pPr>
             <w:del w:id="3" w:author="Benjamin Chan" w:date="2017-06-02T09:11:00Z">
               <w:r>
                 <w:rPr>
@@ -3273,7 +3254,6 @@
           <w:tcPr>
             <w:tcW w:w="0" w:type="auto"/>
             <w:tcBorders>
-              <w:left w:val="nil"/>
               <w:right w:val="nil"/>
             </w:tcBorders>
           </w:tcPr>
@@ -3291,7 +3271,7 @@
                   <w:rFonts w:ascii="Calibri" w:hAnsi="Calibri"/>
                   <w:color w:val="000000"/>
                 </w:rPr>
-                <w:delText>0.5</w:delText>
+                <w:delText>0.4</w:delText>
               </w:r>
             </w:del>
             <w:ins w:id="6" w:author="Benjamin Chan" w:date="2017-06-02T09:11:00Z">
@@ -3310,6 +3290,7 @@
             <w:tcW w:w="0" w:type="auto"/>
             <w:tcBorders>
               <w:left w:val="nil"/>
+              <w:right w:val="nil"/>
             </w:tcBorders>
           </w:tcPr>
           <w:p>
@@ -3326,7 +3307,7 @@
                   <w:rFonts w:ascii="Calibri" w:hAnsi="Calibri"/>
                   <w:color w:val="000000"/>
                 </w:rPr>
-                <w:delText>0.3</w:delText>
+                <w:delText>0.5</w:delText>
               </w:r>
             </w:del>
             <w:ins w:id="8" w:author="Benjamin Chan" w:date="2017-06-02T09:11:00Z">
@@ -3344,6 +3325,41 @@
           <w:tcPr>
             <w:tcW w:w="0" w:type="auto"/>
             <w:tcBorders>
+              <w:left w:val="nil"/>
+            </w:tcBorders>
+          </w:tcPr>
+          <w:p>
+            <w:pPr>
+              <w:jc w:val="center"/>
+              <w:rPr>
+                <w:rFonts w:ascii="Calibri" w:hAnsi="Calibri"/>
+                <w:color w:val="000000"/>
+              </w:rPr>
+            </w:pPr>
+            <w:del w:id="9" w:author="Benjamin Chan" w:date="2017-06-02T09:11:00Z">
+              <w:r>
+                <w:rPr>
+                  <w:rFonts w:ascii="Calibri" w:hAnsi="Calibri"/>
+                  <w:color w:val="000000"/>
+                </w:rPr>
+                <w:delText>0.3</w:delText>
+              </w:r>
+            </w:del>
+            <w:ins w:id="10" w:author="Benjamin Chan" w:date="2017-06-02T09:11:00Z">
+              <w:r>
+                <w:rPr>
+                  <w:rFonts w:ascii="Calibri" w:hAnsi="Calibri"/>
+                  <w:color w:val="000000"/>
+                </w:rPr>
+                <w:t>0.0</w:t>
+              </w:r>
+            </w:ins>
+          </w:p>
+        </w:tc>
+        <w:tc>
+          <w:tcPr>
+            <w:tcW w:w="0" w:type="auto"/>
+            <w:tcBorders>
               <w:right w:val="nil"/>
             </w:tcBorders>
           </w:tcPr>
@@ -3355,7 +3371,7 @@
                 <w:color w:val="000000"/>
               </w:rPr>
             </w:pPr>
-            <w:del w:id="9" w:author="Benjamin Chan" w:date="2017-06-02T09:11:00Z">
+            <w:del w:id="11" w:author="Benjamin Chan" w:date="2017-06-02T09:11:00Z">
               <w:r>
                 <w:rPr>
                   <w:rFonts w:ascii="Calibri" w:hAnsi="Calibri"/>
@@ -3364,7 +3380,7 @@
                 <w:delText>1.0</w:delText>
               </w:r>
             </w:del>
-            <w:ins w:id="10" w:author="Benjamin Chan" w:date="2017-06-02T09:11:00Z">
+            <w:ins w:id="12" w:author="Benjamin Chan" w:date="2017-06-02T09:11:00Z">
               <w:r>
                 <w:rPr>
                   <w:rFonts w:ascii="Calibri" w:hAnsi="Calibri"/>
@@ -3391,7 +3407,7 @@
                 <w:color w:val="000000"/>
               </w:rPr>
             </w:pPr>
-            <w:del w:id="11" w:author="Benjamin Chan" w:date="2017-06-02T09:15:00Z">
+            <w:del w:id="13" w:author="Benjamin Chan" w:date="2017-06-02T09:15:00Z">
               <w:r>
                 <w:rPr>
                   <w:rFonts w:ascii="Calibri" w:hAnsi="Calibri"/>
@@ -3400,7 +3416,7 @@
                 <w:delText>0.6</w:delText>
               </w:r>
             </w:del>
-            <w:ins w:id="12" w:author="Benjamin Chan" w:date="2017-06-02T09:15:00Z">
+            <w:ins w:id="14" w:author="Benjamin Chan" w:date="2017-06-02T09:15:00Z">
               <w:r>
                 <w:rPr>
                   <w:rFonts w:ascii="Calibri" w:hAnsi="Calibri"/>
@@ -3426,7 +3442,7 @@
                 <w:color w:val="000000"/>
               </w:rPr>
             </w:pPr>
-            <w:del w:id="13" w:author="Benjamin Chan" w:date="2017-06-02T09:15:00Z">
+            <w:del w:id="15" w:author="Benjamin Chan" w:date="2017-06-02T09:15:00Z">
               <w:r>
                 <w:rPr>
                   <w:rFonts w:ascii="Calibri" w:hAnsi="Calibri"/>
@@ -3435,7 +3451,7 @@
                 <w:delText>1.9</w:delText>
               </w:r>
             </w:del>
-            <w:ins w:id="14" w:author="Benjamin Chan" w:date="2017-06-02T09:15:00Z">
+            <w:ins w:id="16" w:author="Benjamin Chan" w:date="2017-06-02T09:15:00Z">
               <w:r>
                 <w:rPr>
                   <w:rFonts w:ascii="Calibri" w:hAnsi="Calibri"/>
@@ -4047,7 +4063,7 @@
                 <w:color w:val="000000"/>
               </w:rPr>
             </w:pPr>
-            <w:del w:id="15" w:author="Benjamin Chan" w:date="2017-06-02T09:13:00Z">
+            <w:del w:id="17" w:author="Benjamin Chan" w:date="2017-06-02T09:13:00Z">
               <w:r>
                 <w:rPr>
                   <w:rFonts w:ascii="Calibri" w:hAnsi="Calibri"/>
@@ -4056,7 +4072,7 @@
                 <w:delText>0.0</w:delText>
               </w:r>
             </w:del>
-            <w:del w:id="16" w:author="Benjamin Chan" w:date="2017-06-02T09:12:00Z">
+            <w:del w:id="18" w:author="Benjamin Chan" w:date="2017-06-02T09:12:00Z">
               <w:r>
                 <w:rPr>
                   <w:rFonts w:ascii="Calibri" w:hAnsi="Calibri"/>
@@ -4065,7 +4081,7 @@
                 <w:delText>1</w:delText>
               </w:r>
             </w:del>
-            <w:ins w:id="17" w:author="Benjamin Chan" w:date="2017-06-02T09:13:00Z">
+            <w:ins w:id="19" w:author="Benjamin Chan" w:date="2017-06-02T09:13:00Z">
               <w:r>
                 <w:rPr>
                   <w:rFonts w:ascii="Calibri" w:hAnsi="Calibri"/>
@@ -4116,7 +4132,7 @@
                 <w:color w:val="000000"/>
               </w:rPr>
             </w:pPr>
-            <w:del w:id="18" w:author="Benjamin Chan" w:date="2017-06-02T09:13:00Z">
+            <w:del w:id="20" w:author="Benjamin Chan" w:date="2017-06-02T09:13:00Z">
               <w:r>
                 <w:rPr>
                   <w:rFonts w:ascii="Calibri" w:hAnsi="Calibri"/>
@@ -4125,7 +4141,7 @@
                 <w:delText>0.0</w:delText>
               </w:r>
             </w:del>
-            <w:del w:id="19" w:author="Benjamin Chan" w:date="2017-06-02T09:12:00Z">
+            <w:del w:id="21" w:author="Benjamin Chan" w:date="2017-06-02T09:12:00Z">
               <w:r>
                 <w:rPr>
                   <w:rFonts w:ascii="Calibri" w:hAnsi="Calibri"/>
@@ -4134,7 +4150,7 @@
                 <w:delText>2</w:delText>
               </w:r>
             </w:del>
-            <w:ins w:id="20" w:author="Benjamin Chan" w:date="2017-06-02T09:13:00Z">
+            <w:ins w:id="22" w:author="Benjamin Chan" w:date="2017-06-02T09:13:00Z">
               <w:r>
                 <w:rPr>
                   <w:rFonts w:ascii="Calibri" w:hAnsi="Calibri"/>
@@ -4160,7 +4176,7 @@
                 <w:color w:val="000000"/>
               </w:rPr>
             </w:pPr>
-            <w:del w:id="21" w:author="Benjamin Chan" w:date="2017-06-02T09:13:00Z">
+            <w:del w:id="23" w:author="Benjamin Chan" w:date="2017-06-02T09:13:00Z">
               <w:r>
                 <w:rPr>
                   <w:rFonts w:ascii="Calibri" w:hAnsi="Calibri"/>
@@ -4169,7 +4185,7 @@
                 <w:delText>0.0</w:delText>
               </w:r>
             </w:del>
-            <w:del w:id="22" w:author="Benjamin Chan" w:date="2017-06-02T09:12:00Z">
+            <w:del w:id="24" w:author="Benjamin Chan" w:date="2017-06-02T09:12:00Z">
               <w:r>
                 <w:rPr>
                   <w:rFonts w:ascii="Calibri" w:hAnsi="Calibri"/>
@@ -4178,7 +4194,7 @@
                 <w:delText>2</w:delText>
               </w:r>
             </w:del>
-            <w:ins w:id="23" w:author="Benjamin Chan" w:date="2017-06-02T09:13:00Z">
+            <w:ins w:id="25" w:author="Benjamin Chan" w:date="2017-06-02T09:13:00Z">
               <w:r>
                 <w:rPr>
                   <w:rFonts w:ascii="Calibri" w:hAnsi="Calibri"/>
@@ -4229,7 +4245,7 @@
                 <w:color w:val="000000"/>
               </w:rPr>
             </w:pPr>
-            <w:del w:id="24" w:author="Benjamin Chan" w:date="2017-06-02T09:16:00Z">
+            <w:del w:id="26" w:author="Benjamin Chan" w:date="2017-06-02T09:16:00Z">
               <w:r>
                 <w:rPr>
                   <w:rFonts w:ascii="Calibri" w:hAnsi="Calibri"/>
@@ -4238,7 +4254,7 @@
                 <w:delText>0.1</w:delText>
               </w:r>
             </w:del>
-            <w:ins w:id="25" w:author="Benjamin Chan" w:date="2017-06-02T09:16:00Z">
+            <w:ins w:id="27" w:author="Benjamin Chan" w:date="2017-06-02T09:16:00Z">
               <w:r>
                 <w:rPr>
                   <w:rFonts w:ascii="Calibri" w:hAnsi="Calibri"/>
@@ -4338,7 +4354,7 @@
                 <w:color w:val="000000"/>
               </w:rPr>
             </w:pPr>
-            <w:del w:id="26" w:author="Benjamin Chan" w:date="2017-06-02T09:13:00Z">
+            <w:del w:id="28" w:author="Benjamin Chan" w:date="2017-06-02T09:13:00Z">
               <w:r>
                 <w:rPr>
                   <w:rFonts w:ascii="Calibri" w:hAnsi="Calibri"/>
@@ -4347,7 +4363,7 @@
                 <w:delText>0.04</w:delText>
               </w:r>
             </w:del>
-            <w:ins w:id="27" w:author="Benjamin Chan" w:date="2017-06-02T09:13:00Z">
+            <w:ins w:id="29" w:author="Benjamin Chan" w:date="2017-06-02T09:13:00Z">
               <w:r>
                 <w:rPr>
                   <w:rFonts w:ascii="Calibri" w:hAnsi="Calibri"/>
@@ -4551,7 +4567,7 @@
                 <w:color w:val="000000"/>
               </w:rPr>
             </w:pPr>
-            <w:del w:id="28" w:author="Benjamin Chan" w:date="2017-06-02T09:13:00Z">
+            <w:del w:id="30" w:author="Benjamin Chan" w:date="2017-06-02T09:13:00Z">
               <w:r>
                 <w:rPr>
                   <w:rFonts w:ascii="Calibri" w:hAnsi="Calibri"/>
@@ -4560,7 +4576,7 @@
                 <w:delText>0.1</w:delText>
               </w:r>
             </w:del>
-            <w:ins w:id="29" w:author="Benjamin Chan" w:date="2017-06-02T09:13:00Z">
+            <w:ins w:id="31" w:author="Benjamin Chan" w:date="2017-06-02T09:13:00Z">
               <w:r>
                 <w:rPr>
                   <w:rFonts w:ascii="Calibri" w:hAnsi="Calibri"/>
@@ -4674,7 +4690,7 @@
                 <w:color w:val="000000"/>
               </w:rPr>
             </w:pPr>
-            <w:del w:id="30" w:author="Benjamin Chan" w:date="2017-06-02T09:14:00Z">
+            <w:del w:id="32" w:author="Benjamin Chan" w:date="2017-06-02T09:14:00Z">
               <w:r>
                 <w:rPr>
                   <w:rFonts w:ascii="Calibri" w:hAnsi="Calibri"/>
@@ -4690,7 +4706,7 @@
                 <w:delText>.5</w:delText>
               </w:r>
             </w:del>
-            <w:ins w:id="31" w:author="Benjamin Chan" w:date="2017-06-02T09:14:00Z">
+            <w:ins w:id="33" w:author="Benjamin Chan" w:date="2017-06-02T09:14:00Z">
               <w:r>
                 <w:rPr>
                   <w:rFonts w:ascii="Calibri" w:hAnsi="Calibri"/>
@@ -4824,7 +4840,7 @@
               </w:rPr>
               <w:t>18</w:t>
             </w:r>
-            <w:ins w:id="32" w:author="Benjamin Chan" w:date="2017-06-02T09:16:00Z">
+            <w:ins w:id="34" w:author="Benjamin Chan" w:date="2017-06-02T09:16:00Z">
               <w:r>
                 <w:rPr>
                   <w:rFonts w:ascii="Calibri" w:hAnsi="Calibri"/>
@@ -4964,7 +4980,7 @@
                 <w:color w:val="000000"/>
               </w:rPr>
             </w:pPr>
-            <w:del w:id="33" w:author="Benjamin Chan" w:date="2017-06-02T09:14:00Z">
+            <w:del w:id="35" w:author="Benjamin Chan" w:date="2017-06-02T09:14:00Z">
               <w:r>
                 <w:rPr>
                   <w:rFonts w:ascii="Calibri" w:hAnsi="Calibri"/>
@@ -4980,7 +4996,7 @@
                 <w:delText>5</w:delText>
               </w:r>
             </w:del>
-            <w:ins w:id="34" w:author="Benjamin Chan" w:date="2017-06-02T09:14:00Z">
+            <w:ins w:id="36" w:author="Benjamin Chan" w:date="2017-06-02T09:14:00Z">
               <w:r>
                 <w:rPr>
                   <w:rFonts w:ascii="Calibri" w:hAnsi="Calibri"/>
@@ -5031,7 +5047,7 @@
                 <w:color w:val="000000"/>
               </w:rPr>
             </w:pPr>
-            <w:del w:id="35" w:author="Benjamin Chan" w:date="2017-06-02T09:14:00Z">
+            <w:del w:id="37" w:author="Benjamin Chan" w:date="2017-06-02T09:14:00Z">
               <w:r>
                 <w:rPr>
                   <w:rFonts w:ascii="Calibri" w:hAnsi="Calibri"/>
@@ -5047,7 +5063,7 @@
                 <w:delText>9</w:delText>
               </w:r>
             </w:del>
-            <w:ins w:id="36" w:author="Benjamin Chan" w:date="2017-06-02T09:14:00Z">
+            <w:ins w:id="38" w:author="Benjamin Chan" w:date="2017-06-02T09:14:00Z">
               <w:r>
                 <w:rPr>
                   <w:rFonts w:ascii="Calibri" w:hAnsi="Calibri"/>
@@ -5171,7 +5187,7 @@
                 <w:color w:val="000000"/>
               </w:rPr>
             </w:pPr>
-            <w:del w:id="37" w:author="Benjamin Chan" w:date="2017-06-02T09:14:00Z">
+            <w:del w:id="39" w:author="Benjamin Chan" w:date="2017-06-02T09:14:00Z">
               <w:r>
                 <w:rPr>
                   <w:rFonts w:ascii="Calibri" w:hAnsi="Calibri"/>
@@ -5187,7 +5203,7 @@
                 <w:delText>8</w:delText>
               </w:r>
             </w:del>
-            <w:ins w:id="38" w:author="Benjamin Chan" w:date="2017-06-02T09:14:00Z">
+            <w:ins w:id="40" w:author="Benjamin Chan" w:date="2017-06-02T09:14:00Z">
               <w:r>
                 <w:rPr>
                   <w:rFonts w:ascii="Calibri" w:hAnsi="Calibri"/>
@@ -6372,7 +6388,21 @@
           <w:b/>
           <w:u w:val="single"/>
         </w:rPr>
-        <w:t>Table 2:</w:t>
+        <w:t>Table 2</w:t>
+      </w:r>
+      <w:r>
+        <w:rPr>
+          <w:b/>
+          <w:u w:val="single"/>
+        </w:rPr>
+        <w:t>a</w:t>
+      </w:r>
+      <w:r>
+        <w:rPr>
+          <w:b/>
+          <w:u w:val="single"/>
+        </w:rPr>
+        <w:t>:</w:t>
       </w:r>
       <w:r>
         <w:t xml:space="preserve"> Incidence Rates of comorbidities and disease manifestations </w:t>
@@ -6380,7 +6410,7 @@
       <w:r>
         <w:t xml:space="preserve">per 100 </w:t>
       </w:r>
-      <w:del w:id="39" w:author="Benjamin Chan" w:date="2017-06-02T09:16:00Z">
+      <w:del w:id="41" w:author="Benjamin Chan" w:date="2017-06-02T09:16:00Z">
         <w:r>
           <w:delText>patients</w:delText>
         </w:r>
@@ -6392,7 +6422,7 @@
           <w:delText xml:space="preserve"> </w:delText>
         </w:r>
       </w:del>
-      <w:ins w:id="40" w:author="Benjamin Chan" w:date="2017-06-02T09:16:00Z">
+      <w:ins w:id="42" w:author="Benjamin Chan" w:date="2017-06-02T09:16:00Z">
         <w:r>
           <w:t>patient-years</w:t>
         </w:r>
@@ -6688,12 +6718,12 @@
             <w:tcW w:w="720" w:type="dxa"/>
           </w:tcPr>
           <w:p>
-            <w:del w:id="41" w:author="Benjamin Chan" w:date="2017-06-02T09:38:00Z">
+            <w:del w:id="43" w:author="Benjamin Chan" w:date="2017-06-02T09:38:00Z">
               <w:r>
                 <w:delText>1.1</w:delText>
               </w:r>
             </w:del>
-            <w:ins w:id="42" w:author="Benjamin Chan" w:date="2017-06-02T09:38:00Z">
+            <w:ins w:id="44" w:author="Benjamin Chan" w:date="2017-06-02T09:38:00Z">
               <w:r>
                 <w:t>1.2</w:t>
               </w:r>
@@ -6705,12 +6735,12 @@
             <w:tcW w:w="1530" w:type="dxa"/>
           </w:tcPr>
           <w:p>
-            <w:del w:id="43" w:author="Benjamin Chan" w:date="2017-06-02T09:38:00Z">
+            <w:del w:id="45" w:author="Benjamin Chan" w:date="2017-06-02T09:38:00Z">
               <w:r>
                 <w:delText>2.0</w:delText>
               </w:r>
             </w:del>
-            <w:ins w:id="44" w:author="Benjamin Chan" w:date="2017-06-02T09:38:00Z">
+            <w:ins w:id="46" w:author="Benjamin Chan" w:date="2017-06-02T09:38:00Z">
               <w:r>
                 <w:t>2.1</w:t>
               </w:r>
@@ -6742,12 +6772,12 @@
             <w:tcW w:w="1547" w:type="dxa"/>
           </w:tcPr>
           <w:p>
-            <w:del w:id="45" w:author="Benjamin Chan" w:date="2017-06-02T09:39:00Z">
+            <w:del w:id="47" w:author="Benjamin Chan" w:date="2017-06-02T09:39:00Z">
               <w:r>
                 <w:delText>5.9</w:delText>
               </w:r>
             </w:del>
-            <w:ins w:id="46" w:author="Benjamin Chan" w:date="2017-06-02T09:39:00Z">
+            <w:ins w:id="48" w:author="Benjamin Chan" w:date="2017-06-02T09:39:00Z">
               <w:r>
                 <w:t>6.0</w:t>
               </w:r>
@@ -7069,12 +7099,12 @@
             <w:tcW w:w="793" w:type="dxa"/>
           </w:tcPr>
           <w:p>
-            <w:del w:id="47" w:author="Benjamin Chan" w:date="2017-06-02T09:39:00Z">
+            <w:del w:id="49" w:author="Benjamin Chan" w:date="2017-06-02T09:39:00Z">
               <w:r>
                 <w:delText>5.8</w:delText>
               </w:r>
             </w:del>
-            <w:ins w:id="48" w:author="Benjamin Chan" w:date="2017-06-02T09:39:00Z">
+            <w:ins w:id="50" w:author="Benjamin Chan" w:date="2017-06-02T09:39:00Z">
               <w:r>
                 <w:t>5.9</w:t>
               </w:r>
@@ -7200,8 +7230,6 @@
             <w:r>
               <w:t>0.8</w:t>
             </w:r>
-            <w:bookmarkStart w:id="49" w:name="_GoBack"/>
-            <w:bookmarkEnd w:id="49"/>
           </w:p>
         </w:tc>
         <w:tc>
@@ -7359,12 +7387,12 @@
             <w:tcW w:w="1530" w:type="dxa"/>
           </w:tcPr>
           <w:p>
-            <w:del w:id="50" w:author="Benjamin Chan" w:date="2017-06-02T09:36:00Z">
+            <w:del w:id="51" w:author="Benjamin Chan" w:date="2017-06-02T09:36:00Z">
               <w:r>
                 <w:delText>2.9</w:delText>
               </w:r>
             </w:del>
-            <w:ins w:id="51" w:author="Benjamin Chan" w:date="2017-06-02T09:36:00Z">
+            <w:ins w:id="52" w:author="Benjamin Chan" w:date="2017-06-02T09:36:00Z">
               <w:r>
                 <w:t>3.0</w:t>
               </w:r>
@@ -7506,12 +7534,12 @@
             <w:tcW w:w="1530" w:type="dxa"/>
           </w:tcPr>
           <w:p>
-            <w:del w:id="52" w:author="Benjamin Chan" w:date="2017-06-02T09:39:00Z">
+            <w:del w:id="53" w:author="Benjamin Chan" w:date="2017-06-02T09:39:00Z">
               <w:r>
                 <w:delText>2.0</w:delText>
               </w:r>
             </w:del>
-            <w:ins w:id="53" w:author="Benjamin Chan" w:date="2017-06-02T09:39:00Z">
+            <w:ins w:id="54" w:author="Benjamin Chan" w:date="2017-06-02T09:39:00Z">
               <w:r>
                 <w:t>2.1</w:t>
               </w:r>
@@ -7583,12 +7611,12 @@
             <w:tcW w:w="810" w:type="dxa"/>
           </w:tcPr>
           <w:p>
-            <w:del w:id="54" w:author="Benjamin Chan" w:date="2017-06-02T09:38:00Z">
+            <w:del w:id="55" w:author="Benjamin Chan" w:date="2017-06-02T09:38:00Z">
               <w:r>
                 <w:delText>4.9</w:delText>
               </w:r>
             </w:del>
-            <w:ins w:id="55" w:author="Benjamin Chan" w:date="2017-06-02T09:38:00Z">
+            <w:ins w:id="56" w:author="Benjamin Chan" w:date="2017-06-02T09:38:00Z">
               <w:r>
                 <w:t>5.0</w:t>
               </w:r>
@@ -7668,6 +7696,1308 @@
         <w:tc>
           <w:tcPr>
             <w:tcW w:w="990" w:type="dxa"/>
+          </w:tcPr>
+          <w:p>
+            <w:r>
+              <w:t>0.000</w:t>
+            </w:r>
+          </w:p>
+        </w:tc>
+      </w:tr>
+    </w:tbl>
+    <w:p/>
+    <w:p>
+      <w:r>
+        <w:rPr>
+          <w:b/>
+          <w:u w:val="single"/>
+        </w:rPr>
+        <w:t xml:space="preserve">Table </w:t>
+      </w:r>
+      <w:r>
+        <w:rPr>
+          <w:b/>
+          <w:u w:val="single"/>
+        </w:rPr>
+        <w:t>2b</w:t>
+      </w:r>
+      <w:r>
+        <w:rPr>
+          <w:b/>
+          <w:u w:val="single"/>
+        </w:rPr>
+        <w:t>:</w:t>
+      </w:r>
+      <w:r>
+        <w:t xml:space="preserve"> Incidence Rates of comorbidities and disease manifestations per 100 </w:t>
+      </w:r>
+      <w:del w:id="57" w:author="Benjamin Chan" w:date="2017-06-02T09:16:00Z">
+        <w:r>
+          <w:delText>patients</w:delText>
+        </w:r>
+        <w:r>
+          <w:rPr>
+            <w:rFonts w:cs="Arial"/>
+            <w:bCs/>
+          </w:rPr>
+          <w:delText xml:space="preserve"> </w:delText>
+        </w:r>
+      </w:del>
+      <w:ins w:id="58" w:author="Benjamin Chan" w:date="2017-06-02T09:16:00Z">
+        <w:r>
+          <w:t>patient-years</w:t>
+        </w:r>
+        <w:r>
+          <w:rPr>
+            <w:rFonts w:cs="Arial"/>
+            <w:bCs/>
+          </w:rPr>
+          <w:t xml:space="preserve"> </w:t>
+        </w:r>
+      </w:ins>
+      <w:r>
+        <w:rPr>
+          <w:rFonts w:cs="Arial"/>
+          <w:bCs/>
+        </w:rPr>
+        <w:t>by treatment exposures</w:t>
+      </w:r>
+      <w:r>
+        <w:rPr>
+          <w:rFonts w:cs="Arial"/>
+        </w:rPr>
+        <w:t xml:space="preserve"> stratified by each data source</w:t>
+      </w:r>
+      <w:r>
+        <w:t xml:space="preserve"> </w:t>
+      </w:r>
+    </w:p>
+    <w:tbl>
+      <w:tblPr>
+        <w:tblStyle w:val="TableGrid"/>
+        <w:tblW w:w="0" w:type="auto"/>
+        <w:tblLook w:val="04A0" w:firstRow="1" w:lastRow="0" w:firstColumn="1" w:lastColumn="0" w:noHBand="0" w:noVBand="1"/>
+      </w:tblPr>
+      <w:tblGrid>
+        <w:gridCol w:w="1617"/>
+        <w:gridCol w:w="781"/>
+        <w:gridCol w:w="1037"/>
+        <w:gridCol w:w="756"/>
+        <w:gridCol w:w="774"/>
+        <w:gridCol w:w="1037"/>
+        <w:gridCol w:w="756"/>
+        <w:gridCol w:w="778"/>
+        <w:gridCol w:w="1041"/>
+        <w:gridCol w:w="773"/>
+      </w:tblGrid>
+      <w:tr>
+        <w:tc>
+          <w:tcPr>
+            <w:tcW w:w="1617" w:type="dxa"/>
+          </w:tcPr>
+          <w:p>
+            <w:pPr>
+              <w:rPr>
+                <w:b/>
+              </w:rPr>
+            </w:pPr>
+          </w:p>
+        </w:tc>
+        <w:tc>
+          <w:tcPr>
+            <w:tcW w:w="2574" w:type="dxa"/>
+            <w:gridSpan w:val="3"/>
+          </w:tcPr>
+          <w:p>
+            <w:pPr>
+              <w:jc w:val="center"/>
+              <w:rPr>
+                <w:b/>
+              </w:rPr>
+            </w:pPr>
+            <w:r>
+              <w:rPr>
+                <w:b/>
+              </w:rPr>
+              <w:t>MPCD Database</w:t>
+            </w:r>
+          </w:p>
+        </w:tc>
+        <w:tc>
+          <w:tcPr>
+            <w:tcW w:w="2567" w:type="dxa"/>
+            <w:gridSpan w:val="3"/>
+          </w:tcPr>
+          <w:p>
+            <w:pPr>
+              <w:jc w:val="center"/>
+              <w:rPr>
+                <w:b/>
+              </w:rPr>
+            </w:pPr>
+            <w:proofErr w:type="spellStart"/>
+            <w:r>
+              <w:rPr>
+                <w:b/>
+              </w:rPr>
+              <w:t>Marketscan</w:t>
+            </w:r>
+            <w:proofErr w:type="spellEnd"/>
+            <w:r>
+              <w:rPr>
+                <w:b/>
+              </w:rPr>
+              <w:t xml:space="preserve"> Database</w:t>
+            </w:r>
+          </w:p>
+        </w:tc>
+        <w:tc>
+          <w:tcPr>
+            <w:tcW w:w="2592" w:type="dxa"/>
+            <w:gridSpan w:val="3"/>
+          </w:tcPr>
+          <w:p>
+            <w:pPr>
+              <w:jc w:val="center"/>
+              <w:rPr>
+                <w:b/>
+              </w:rPr>
+            </w:pPr>
+            <w:r>
+              <w:rPr>
+                <w:b/>
+              </w:rPr>
+              <w:t>Medicare Database</w:t>
+            </w:r>
+          </w:p>
+        </w:tc>
+      </w:tr>
+      <w:tr>
+        <w:tc>
+          <w:tcPr>
+            <w:tcW w:w="1617" w:type="dxa"/>
+          </w:tcPr>
+          <w:p>
+            <w:pPr>
+              <w:rPr>
+                <w:b/>
+              </w:rPr>
+            </w:pPr>
+          </w:p>
+        </w:tc>
+        <w:tc>
+          <w:tcPr>
+            <w:tcW w:w="781" w:type="dxa"/>
+          </w:tcPr>
+          <w:p>
+            <w:proofErr w:type="spellStart"/>
+            <w:r>
+              <w:t>TNFi</w:t>
+            </w:r>
+            <w:proofErr w:type="spellEnd"/>
+          </w:p>
+        </w:tc>
+        <w:tc>
+          <w:tcPr>
+            <w:tcW w:w="1037" w:type="dxa"/>
+          </w:tcPr>
+          <w:p>
+            <w:r>
+              <w:t>DMARD</w:t>
+            </w:r>
+          </w:p>
+        </w:tc>
+        <w:tc>
+          <w:tcPr>
+            <w:tcW w:w="756" w:type="dxa"/>
+          </w:tcPr>
+          <w:p>
+            <w:r>
+              <w:t>p Value</w:t>
+            </w:r>
+          </w:p>
+        </w:tc>
+        <w:tc>
+          <w:tcPr>
+            <w:tcW w:w="774" w:type="dxa"/>
+          </w:tcPr>
+          <w:p>
+            <w:proofErr w:type="spellStart"/>
+            <w:r>
+              <w:t>TNFi</w:t>
+            </w:r>
+            <w:proofErr w:type="spellEnd"/>
+          </w:p>
+        </w:tc>
+        <w:tc>
+          <w:tcPr>
+            <w:tcW w:w="1037" w:type="dxa"/>
+          </w:tcPr>
+          <w:p>
+            <w:r>
+              <w:t>DMARD</w:t>
+            </w:r>
+          </w:p>
+        </w:tc>
+        <w:tc>
+          <w:tcPr>
+            <w:tcW w:w="756" w:type="dxa"/>
+          </w:tcPr>
+          <w:p>
+            <w:r>
+              <w:t>p Value</w:t>
+            </w:r>
+          </w:p>
+        </w:tc>
+        <w:tc>
+          <w:tcPr>
+            <w:tcW w:w="778" w:type="dxa"/>
+          </w:tcPr>
+          <w:p>
+            <w:proofErr w:type="spellStart"/>
+            <w:r>
+              <w:t>TNFi</w:t>
+            </w:r>
+            <w:proofErr w:type="spellEnd"/>
+          </w:p>
+        </w:tc>
+        <w:tc>
+          <w:tcPr>
+            <w:tcW w:w="1041" w:type="dxa"/>
+          </w:tcPr>
+          <w:p>
+            <w:r>
+              <w:t>DMARD</w:t>
+            </w:r>
+          </w:p>
+        </w:tc>
+        <w:tc>
+          <w:tcPr>
+            <w:tcW w:w="773" w:type="dxa"/>
+          </w:tcPr>
+          <w:p>
+            <w:r>
+              <w:t>p Value</w:t>
+            </w:r>
+          </w:p>
+        </w:tc>
+      </w:tr>
+      <w:tr>
+        <w:trPr>
+          <w:trHeight w:val="314"/>
+        </w:trPr>
+        <w:tc>
+          <w:tcPr>
+            <w:tcW w:w="1617" w:type="dxa"/>
+          </w:tcPr>
+          <w:p>
+            <w:pPr>
+              <w:rPr>
+                <w:b/>
+              </w:rPr>
+            </w:pPr>
+            <w:r>
+              <w:rPr>
+                <w:b/>
+              </w:rPr>
+              <w:t>Aortic Insufficiency</w:t>
+            </w:r>
+          </w:p>
+        </w:tc>
+        <w:tc>
+          <w:tcPr>
+            <w:tcW w:w="781" w:type="dxa"/>
+          </w:tcPr>
+          <w:p>
+            <w:r>
+              <w:t>1.3</w:t>
+            </w:r>
+          </w:p>
+        </w:tc>
+        <w:tc>
+          <w:tcPr>
+            <w:tcW w:w="1037" w:type="dxa"/>
+          </w:tcPr>
+          <w:p>
+            <w:r>
+              <w:t>0.5</w:t>
+            </w:r>
+          </w:p>
+        </w:tc>
+        <w:tc>
+          <w:tcPr>
+            <w:tcW w:w="756" w:type="dxa"/>
+          </w:tcPr>
+          <w:p>
+            <w:r>
+              <w:t>0.132</w:t>
+            </w:r>
+          </w:p>
+        </w:tc>
+        <w:tc>
+          <w:tcPr>
+            <w:tcW w:w="774" w:type="dxa"/>
+          </w:tcPr>
+          <w:p>
+            <w:del w:id="59" w:author="Benjamin Chan" w:date="2017-06-02T09:38:00Z">
+              <w:r>
+                <w:delText>1.1</w:delText>
+              </w:r>
+            </w:del>
+            <w:ins w:id="60" w:author="Benjamin Chan" w:date="2017-06-02T09:38:00Z">
+              <w:r>
+                <w:t>1.2</w:t>
+              </w:r>
+            </w:ins>
+          </w:p>
+        </w:tc>
+        <w:tc>
+          <w:tcPr>
+            <w:tcW w:w="1037" w:type="dxa"/>
+          </w:tcPr>
+          <w:p>
+            <w:r>
+              <w:t>1.5</w:t>
+            </w:r>
+          </w:p>
+        </w:tc>
+        <w:tc>
+          <w:tcPr>
+            <w:tcW w:w="756" w:type="dxa"/>
+          </w:tcPr>
+          <w:p>
+            <w:r>
+              <w:t>0.279</w:t>
+            </w:r>
+          </w:p>
+        </w:tc>
+        <w:tc>
+          <w:tcPr>
+            <w:tcW w:w="778" w:type="dxa"/>
+          </w:tcPr>
+          <w:p>
+            <w:r>
+              <w:t>3.2</w:t>
+            </w:r>
+          </w:p>
+        </w:tc>
+        <w:tc>
+          <w:tcPr>
+            <w:tcW w:w="1041" w:type="dxa"/>
+          </w:tcPr>
+          <w:p>
+            <w:r>
+              <w:t>4.7</w:t>
+            </w:r>
+          </w:p>
+        </w:tc>
+        <w:tc>
+          <w:tcPr>
+            <w:tcW w:w="773" w:type="dxa"/>
+          </w:tcPr>
+          <w:p>
+            <w:r>
+              <w:t>0.000</w:t>
+            </w:r>
+          </w:p>
+        </w:tc>
+      </w:tr>
+      <w:tr>
+        <w:tc>
+          <w:tcPr>
+            <w:tcW w:w="1617" w:type="dxa"/>
+          </w:tcPr>
+          <w:p>
+            <w:pPr>
+              <w:rPr>
+                <w:b/>
+              </w:rPr>
+            </w:pPr>
+            <w:r>
+              <w:rPr>
+                <w:b/>
+              </w:rPr>
+              <w:t>Conduction Block</w:t>
+            </w:r>
+          </w:p>
+        </w:tc>
+        <w:tc>
+          <w:tcPr>
+            <w:tcW w:w="781" w:type="dxa"/>
+          </w:tcPr>
+          <w:p>
+            <w:r>
+              <w:t>0.3</w:t>
+            </w:r>
+          </w:p>
+        </w:tc>
+        <w:tc>
+          <w:tcPr>
+            <w:tcW w:w="1037" w:type="dxa"/>
+          </w:tcPr>
+          <w:p>
+            <w:r>
+              <w:t>0.0</w:t>
+            </w:r>
+          </w:p>
+        </w:tc>
+        <w:tc>
+          <w:tcPr>
+            <w:tcW w:w="756" w:type="dxa"/>
+          </w:tcPr>
+          <w:p>
+            <w:r>
+              <w:t>0.286</w:t>
+            </w:r>
+          </w:p>
+        </w:tc>
+        <w:tc>
+          <w:tcPr>
+            <w:tcW w:w="774" w:type="dxa"/>
+          </w:tcPr>
+          <w:p>
+            <w:r>
+              <w:t>1.1</w:t>
+            </w:r>
+          </w:p>
+        </w:tc>
+        <w:tc>
+          <w:tcPr>
+            <w:tcW w:w="1037" w:type="dxa"/>
+          </w:tcPr>
+          <w:p>
+            <w:r>
+              <w:t>1.4</w:t>
+            </w:r>
+          </w:p>
+        </w:tc>
+        <w:tc>
+          <w:tcPr>
+            <w:tcW w:w="756" w:type="dxa"/>
+          </w:tcPr>
+          <w:p>
+            <w:r>
+              <w:t>0.473</w:t>
+            </w:r>
+          </w:p>
+        </w:tc>
+        <w:tc>
+          <w:tcPr>
+            <w:tcW w:w="778" w:type="dxa"/>
+          </w:tcPr>
+          <w:p>
+            <w:r>
+              <w:t>2.9</w:t>
+            </w:r>
+          </w:p>
+        </w:tc>
+        <w:tc>
+          <w:tcPr>
+            <w:tcW w:w="1041" w:type="dxa"/>
+          </w:tcPr>
+          <w:p>
+            <w:r>
+              <w:t>4.2</w:t>
+            </w:r>
+          </w:p>
+        </w:tc>
+        <w:tc>
+          <w:tcPr>
+            <w:tcW w:w="773" w:type="dxa"/>
+          </w:tcPr>
+          <w:p>
+            <w:r>
+              <w:t>0.000</w:t>
+            </w:r>
+          </w:p>
+        </w:tc>
+      </w:tr>
+      <w:tr>
+        <w:tc>
+          <w:tcPr>
+            <w:tcW w:w="1617" w:type="dxa"/>
+          </w:tcPr>
+          <w:p>
+            <w:pPr>
+              <w:rPr>
+                <w:b/>
+              </w:rPr>
+            </w:pPr>
+            <w:r>
+              <w:rPr>
+                <w:b/>
+              </w:rPr>
+              <w:t>Myocardial Infarction</w:t>
+            </w:r>
+          </w:p>
+        </w:tc>
+        <w:tc>
+          <w:tcPr>
+            <w:tcW w:w="781" w:type="dxa"/>
+          </w:tcPr>
+          <w:p>
+            <w:r>
+              <w:t>0.3</w:t>
+            </w:r>
+          </w:p>
+        </w:tc>
+        <w:tc>
+          <w:tcPr>
+            <w:tcW w:w="1037" w:type="dxa"/>
+          </w:tcPr>
+          <w:p>
+            <w:r>
+              <w:t>0.0</w:t>
+            </w:r>
+          </w:p>
+        </w:tc>
+        <w:tc>
+          <w:tcPr>
+            <w:tcW w:w="756" w:type="dxa"/>
+          </w:tcPr>
+          <w:p>
+            <w:r>
+              <w:t>0.286</w:t>
+            </w:r>
+          </w:p>
+        </w:tc>
+        <w:tc>
+          <w:tcPr>
+            <w:tcW w:w="774" w:type="dxa"/>
+          </w:tcPr>
+          <w:p>
+            <w:r>
+              <w:t>0.2</w:t>
+            </w:r>
+          </w:p>
+        </w:tc>
+        <w:tc>
+          <w:tcPr>
+            <w:tcW w:w="1037" w:type="dxa"/>
+          </w:tcPr>
+          <w:p>
+            <w:r>
+              <w:t>0.3</w:t>
+            </w:r>
+          </w:p>
+        </w:tc>
+        <w:tc>
+          <w:tcPr>
+            <w:tcW w:w="756" w:type="dxa"/>
+          </w:tcPr>
+          <w:p>
+            <w:r>
+              <w:t>0.568</w:t>
+            </w:r>
+          </w:p>
+        </w:tc>
+        <w:tc>
+          <w:tcPr>
+            <w:tcW w:w="778" w:type="dxa"/>
+          </w:tcPr>
+          <w:p>
+            <w:r>
+              <w:t>0.7</w:t>
+            </w:r>
+          </w:p>
+        </w:tc>
+        <w:tc>
+          <w:tcPr>
+            <w:tcW w:w="1041" w:type="dxa"/>
+          </w:tcPr>
+          <w:p>
+            <w:r>
+              <w:t>1.2</w:t>
+            </w:r>
+          </w:p>
+        </w:tc>
+        <w:tc>
+          <w:tcPr>
+            <w:tcW w:w="773" w:type="dxa"/>
+          </w:tcPr>
+          <w:p>
+            <w:r>
+              <w:t>0.000</w:t>
+            </w:r>
+          </w:p>
+        </w:tc>
+      </w:tr>
+      <w:tr>
+        <w:tc>
+          <w:tcPr>
+            <w:tcW w:w="1617" w:type="dxa"/>
+          </w:tcPr>
+          <w:p>
+            <w:pPr>
+              <w:rPr>
+                <w:b/>
+              </w:rPr>
+            </w:pPr>
+            <w:r>
+              <w:rPr>
+                <w:b/>
+              </w:rPr>
+              <w:t>Restrictive Lung Disease</w:t>
+            </w:r>
+          </w:p>
+        </w:tc>
+        <w:tc>
+          <w:tcPr>
+            <w:tcW w:w="781" w:type="dxa"/>
+          </w:tcPr>
+          <w:p>
+            <w:r>
+              <w:t>0.9</w:t>
+            </w:r>
+          </w:p>
+        </w:tc>
+        <w:tc>
+          <w:tcPr>
+            <w:tcW w:w="1037" w:type="dxa"/>
+          </w:tcPr>
+          <w:p>
+            <w:pPr>
+              <w:tabs>
+                <w:tab w:val="left" w:pos="720"/>
+              </w:tabs>
+            </w:pPr>
+            <w:r>
+              <w:t>0.0</w:t>
+            </w:r>
+          </w:p>
+        </w:tc>
+        <w:tc>
+          <w:tcPr>
+            <w:tcW w:w="756" w:type="dxa"/>
+          </w:tcPr>
+          <w:p>
+            <w:r>
+              <w:t>0.029</w:t>
+            </w:r>
+          </w:p>
+        </w:tc>
+        <w:tc>
+          <w:tcPr>
+            <w:tcW w:w="774" w:type="dxa"/>
+          </w:tcPr>
+          <w:p>
+            <w:r>
+              <w:t>1.9</w:t>
+            </w:r>
+          </w:p>
+        </w:tc>
+        <w:tc>
+          <w:tcPr>
+            <w:tcW w:w="1037" w:type="dxa"/>
+          </w:tcPr>
+          <w:p>
+            <w:r>
+              <w:t>2.4</w:t>
+            </w:r>
+          </w:p>
+        </w:tc>
+        <w:tc>
+          <w:tcPr>
+            <w:tcW w:w="756" w:type="dxa"/>
+          </w:tcPr>
+          <w:p>
+            <w:r>
+              <w:t>0.190</w:t>
+            </w:r>
+          </w:p>
+        </w:tc>
+        <w:tc>
+          <w:tcPr>
+            <w:tcW w:w="778" w:type="dxa"/>
+          </w:tcPr>
+          <w:p>
+            <w:del w:id="61" w:author="Benjamin Chan" w:date="2017-06-02T09:39:00Z">
+              <w:r>
+                <w:delText>5.8</w:delText>
+              </w:r>
+            </w:del>
+            <w:ins w:id="62" w:author="Benjamin Chan" w:date="2017-06-02T09:39:00Z">
+              <w:r>
+                <w:t>5.9</w:t>
+              </w:r>
+            </w:ins>
+          </w:p>
+        </w:tc>
+        <w:tc>
+          <w:tcPr>
+            <w:tcW w:w="1041" w:type="dxa"/>
+          </w:tcPr>
+          <w:p>
+            <w:r>
+              <w:t>7.7</w:t>
+            </w:r>
+          </w:p>
+        </w:tc>
+        <w:tc>
+          <w:tcPr>
+            <w:tcW w:w="773" w:type="dxa"/>
+          </w:tcPr>
+          <w:p>
+            <w:r>
+              <w:t>0.000</w:t>
+            </w:r>
+          </w:p>
+        </w:tc>
+      </w:tr>
+      <w:tr>
+        <w:tc>
+          <w:tcPr>
+            <w:tcW w:w="1617" w:type="dxa"/>
+          </w:tcPr>
+          <w:p>
+            <w:pPr>
+              <w:rPr>
+                <w:b/>
+              </w:rPr>
+            </w:pPr>
+            <w:r>
+              <w:rPr>
+                <w:b/>
+              </w:rPr>
+              <w:t>Spinal Cord Compression</w:t>
+            </w:r>
+          </w:p>
+        </w:tc>
+        <w:tc>
+          <w:tcPr>
+            <w:tcW w:w="781" w:type="dxa"/>
+          </w:tcPr>
+          <w:p>
+            <w:r>
+              <w:t>0.1</w:t>
+            </w:r>
+          </w:p>
+        </w:tc>
+        <w:tc>
+          <w:tcPr>
+            <w:tcW w:w="1037" w:type="dxa"/>
+          </w:tcPr>
+          <w:p>
+            <w:r>
+              <w:t>0.0</w:t>
+            </w:r>
+          </w:p>
+        </w:tc>
+        <w:tc>
+          <w:tcPr>
+            <w:tcW w:w="756" w:type="dxa"/>
+          </w:tcPr>
+          <w:p>
+            <w:r>
+              <w:t>0.779</w:t>
+            </w:r>
+          </w:p>
+        </w:tc>
+        <w:tc>
+          <w:tcPr>
+            <w:tcW w:w="774" w:type="dxa"/>
+          </w:tcPr>
+          <w:p>
+            <w:r>
+              <w:t>0.3</w:t>
+            </w:r>
+          </w:p>
+        </w:tc>
+        <w:tc>
+          <w:tcPr>
+            <w:tcW w:w="1037" w:type="dxa"/>
+          </w:tcPr>
+          <w:p>
+            <w:r>
+              <w:t>0.4</w:t>
+            </w:r>
+          </w:p>
+        </w:tc>
+        <w:tc>
+          <w:tcPr>
+            <w:tcW w:w="756" w:type="dxa"/>
+          </w:tcPr>
+          <w:p>
+            <w:r>
+              <w:t>0.341</w:t>
+            </w:r>
+          </w:p>
+        </w:tc>
+        <w:tc>
+          <w:tcPr>
+            <w:tcW w:w="778" w:type="dxa"/>
+          </w:tcPr>
+          <w:p>
+            <w:r>
+              <w:t>0.4</w:t>
+            </w:r>
+          </w:p>
+        </w:tc>
+        <w:tc>
+          <w:tcPr>
+            <w:tcW w:w="1041" w:type="dxa"/>
+          </w:tcPr>
+          <w:p>
+            <w:r>
+              <w:t>0.5</w:t>
+            </w:r>
+          </w:p>
+        </w:tc>
+        <w:tc>
+          <w:tcPr>
+            <w:tcW w:w="773" w:type="dxa"/>
+          </w:tcPr>
+          <w:p>
+            <w:r>
+              <w:t>0.373</w:t>
+            </w:r>
+          </w:p>
+        </w:tc>
+      </w:tr>
+      <w:tr>
+        <w:tc>
+          <w:tcPr>
+            <w:tcW w:w="1617" w:type="dxa"/>
+          </w:tcPr>
+          <w:p>
+            <w:pPr>
+              <w:rPr>
+                <w:b/>
+              </w:rPr>
+            </w:pPr>
+            <w:r>
+              <w:rPr>
+                <w:b/>
+              </w:rPr>
+              <w:t>Psoriasis</w:t>
+            </w:r>
+          </w:p>
+        </w:tc>
+        <w:tc>
+          <w:tcPr>
+            <w:tcW w:w="781" w:type="dxa"/>
+          </w:tcPr>
+          <w:p>
+            <w:r>
+              <w:t>3.5</w:t>
+            </w:r>
+          </w:p>
+        </w:tc>
+        <w:tc>
+          <w:tcPr>
+            <w:tcW w:w="1037" w:type="dxa"/>
+          </w:tcPr>
+          <w:p>
+            <w:r>
+              <w:t>1.0</w:t>
+            </w:r>
+          </w:p>
+        </w:tc>
+        <w:tc>
+          <w:tcPr>
+            <w:tcW w:w="756" w:type="dxa"/>
+          </w:tcPr>
+          <w:p>
+            <w:r>
+              <w:t>0.003</w:t>
+            </w:r>
+          </w:p>
+        </w:tc>
+        <w:tc>
+          <w:tcPr>
+            <w:tcW w:w="774" w:type="dxa"/>
+          </w:tcPr>
+          <w:p>
+            <w:r>
+              <w:t>3.8</w:t>
+            </w:r>
+          </w:p>
+        </w:tc>
+        <w:tc>
+          <w:tcPr>
+            <w:tcW w:w="1037" w:type="dxa"/>
+          </w:tcPr>
+          <w:p>
+            <w:r>
+              <w:t>3.3</w:t>
+            </w:r>
+          </w:p>
+        </w:tc>
+        <w:tc>
+          <w:tcPr>
+            <w:tcW w:w="756" w:type="dxa"/>
+          </w:tcPr>
+          <w:p>
+            <w:r>
+              <w:t>0.397</w:t>
+            </w:r>
+          </w:p>
+        </w:tc>
+        <w:tc>
+          <w:tcPr>
+            <w:tcW w:w="778" w:type="dxa"/>
+          </w:tcPr>
+          <w:p>
+            <w:r>
+              <w:t>3.8</w:t>
+            </w:r>
+          </w:p>
+        </w:tc>
+        <w:tc>
+          <w:tcPr>
+            <w:tcW w:w="1041" w:type="dxa"/>
+          </w:tcPr>
+          <w:p>
+            <w:r>
+              <w:t>3.4</w:t>
+            </w:r>
+          </w:p>
+        </w:tc>
+        <w:tc>
+          <w:tcPr>
+            <w:tcW w:w="773" w:type="dxa"/>
+          </w:tcPr>
+          <w:p>
+            <w:r>
+              <w:t>0.161</w:t>
+            </w:r>
+          </w:p>
+        </w:tc>
+      </w:tr>
+      <w:tr>
+        <w:tc>
+          <w:tcPr>
+            <w:tcW w:w="1617" w:type="dxa"/>
+          </w:tcPr>
+          <w:p>
+            <w:pPr>
+              <w:rPr>
+                <w:b/>
+              </w:rPr>
+            </w:pPr>
+            <w:r>
+              <w:rPr>
+                <w:b/>
+              </w:rPr>
+              <w:t>Crohn’s Disease</w:t>
+            </w:r>
+          </w:p>
+        </w:tc>
+        <w:tc>
+          <w:tcPr>
+            <w:tcW w:w="781" w:type="dxa"/>
+          </w:tcPr>
+          <w:p>
+            <w:r>
+              <w:t>4.7</w:t>
+            </w:r>
+          </w:p>
+        </w:tc>
+        <w:tc>
+          <w:tcPr>
+            <w:tcW w:w="1037" w:type="dxa"/>
+          </w:tcPr>
+          <w:p>
+            <w:r>
+              <w:t>3.6</w:t>
+            </w:r>
+          </w:p>
+        </w:tc>
+        <w:tc>
+          <w:tcPr>
+            <w:tcW w:w="756" w:type="dxa"/>
+          </w:tcPr>
+          <w:p>
+            <w:r>
+              <w:t>0.365</w:t>
+            </w:r>
+          </w:p>
+        </w:tc>
+        <w:tc>
+          <w:tcPr>
+            <w:tcW w:w="774" w:type="dxa"/>
+          </w:tcPr>
+          <w:p>
+            <w:r>
+              <w:t>4.8</w:t>
+            </w:r>
+          </w:p>
+        </w:tc>
+        <w:tc>
+          <w:tcPr>
+            <w:tcW w:w="1037" w:type="dxa"/>
+          </w:tcPr>
+          <w:p>
+            <w:r>
+              <w:t>4.1</w:t>
+            </w:r>
+          </w:p>
+        </w:tc>
+        <w:tc>
+          <w:tcPr>
+            <w:tcW w:w="756" w:type="dxa"/>
+          </w:tcPr>
+          <w:p>
+            <w:r>
+              <w:t>0.276</w:t>
+            </w:r>
+          </w:p>
+        </w:tc>
+        <w:tc>
+          <w:tcPr>
+            <w:tcW w:w="778" w:type="dxa"/>
+          </w:tcPr>
+          <w:p>
+            <w:r>
+              <w:t>3.9</w:t>
+            </w:r>
+          </w:p>
+        </w:tc>
+        <w:tc>
+          <w:tcPr>
+            <w:tcW w:w="1041" w:type="dxa"/>
+          </w:tcPr>
+          <w:p>
+            <w:r>
+              <w:t>3.7</w:t>
+            </w:r>
+          </w:p>
+        </w:tc>
+        <w:tc>
+          <w:tcPr>
+            <w:tcW w:w="773" w:type="dxa"/>
+          </w:tcPr>
+          <w:p>
+            <w:r>
+              <w:t>0.605</w:t>
+            </w:r>
+          </w:p>
+        </w:tc>
+      </w:tr>
+      <w:tr>
+        <w:tc>
+          <w:tcPr>
+            <w:tcW w:w="1617" w:type="dxa"/>
+          </w:tcPr>
+          <w:p>
+            <w:pPr>
+              <w:rPr>
+                <w:b/>
+              </w:rPr>
+            </w:pPr>
+            <w:r>
+              <w:rPr>
+                <w:b/>
+              </w:rPr>
+              <w:t>Ulcerative Colitis</w:t>
+            </w:r>
+          </w:p>
+        </w:tc>
+        <w:tc>
+          <w:tcPr>
+            <w:tcW w:w="781" w:type="dxa"/>
+          </w:tcPr>
+          <w:p>
+            <w:r>
+              <w:t>2.5</w:t>
+            </w:r>
+          </w:p>
+        </w:tc>
+        <w:tc>
+          <w:tcPr>
+            <w:tcW w:w="1037" w:type="dxa"/>
+          </w:tcPr>
+          <w:p>
+            <w:r>
+              <w:t>0.9</w:t>
+            </w:r>
+          </w:p>
+        </w:tc>
+        <w:tc>
+          <w:tcPr>
+            <w:tcW w:w="756" w:type="dxa"/>
+          </w:tcPr>
+          <w:p>
+            <w:r>
+              <w:t>0.041</w:t>
+            </w:r>
+          </w:p>
+        </w:tc>
+        <w:tc>
+          <w:tcPr>
+            <w:tcW w:w="774" w:type="dxa"/>
+          </w:tcPr>
+          <w:p>
+            <w:r>
+              <w:t>3.1</w:t>
+            </w:r>
+          </w:p>
+        </w:tc>
+        <w:tc>
+          <w:tcPr>
+            <w:tcW w:w="1037" w:type="dxa"/>
+          </w:tcPr>
+          <w:p>
+            <w:r>
+              <w:t>3.2</w:t>
+            </w:r>
+          </w:p>
+        </w:tc>
+        <w:tc>
+          <w:tcPr>
+            <w:tcW w:w="756" w:type="dxa"/>
+          </w:tcPr>
+          <w:p>
+            <w:r>
+              <w:t>0.816</w:t>
+            </w:r>
+          </w:p>
+        </w:tc>
+        <w:tc>
+          <w:tcPr>
+            <w:tcW w:w="778" w:type="dxa"/>
+          </w:tcPr>
+          <w:p>
+            <w:r>
+              <w:t>2.4</w:t>
+            </w:r>
+          </w:p>
+        </w:tc>
+        <w:tc>
+          <w:tcPr>
+            <w:tcW w:w="1041" w:type="dxa"/>
+          </w:tcPr>
+          <w:p>
+            <w:r>
+              <w:t>2.6</w:t>
+            </w:r>
+          </w:p>
+        </w:tc>
+        <w:tc>
+          <w:tcPr>
+            <w:tcW w:w="773" w:type="dxa"/>
+          </w:tcPr>
+          <w:p>
+            <w:r>
+              <w:t>0.472</w:t>
+            </w:r>
+          </w:p>
+        </w:tc>
+      </w:tr>
+      <w:tr>
+        <w:tc>
+          <w:tcPr>
+            <w:tcW w:w="1617" w:type="dxa"/>
+          </w:tcPr>
+          <w:p>
+            <w:pPr>
+              <w:rPr>
+                <w:b/>
+              </w:rPr>
+            </w:pPr>
+            <w:r>
+              <w:rPr>
+                <w:b/>
+              </w:rPr>
+              <w:t>Uveitis</w:t>
+            </w:r>
+          </w:p>
+        </w:tc>
+        <w:tc>
+          <w:tcPr>
+            <w:tcW w:w="781" w:type="dxa"/>
+          </w:tcPr>
+          <w:p>
+            <w:del w:id="63" w:author="Benjamin Chan" w:date="2017-06-02T09:38:00Z">
+              <w:r>
+                <w:delText>4.9</w:delText>
+              </w:r>
+            </w:del>
+            <w:ins w:id="64" w:author="Benjamin Chan" w:date="2017-06-02T09:38:00Z">
+              <w:r>
+                <w:t>5.0</w:t>
+              </w:r>
+            </w:ins>
+          </w:p>
+        </w:tc>
+        <w:tc>
+          <w:tcPr>
+            <w:tcW w:w="1037" w:type="dxa"/>
+          </w:tcPr>
+          <w:p>
+            <w:r>
+              <w:t>6.5</w:t>
+            </w:r>
+          </w:p>
+        </w:tc>
+        <w:tc>
+          <w:tcPr>
+            <w:tcW w:w="756" w:type="dxa"/>
+          </w:tcPr>
+          <w:p>
+            <w:r>
+              <w:t>0.228</w:t>
+            </w:r>
+          </w:p>
+        </w:tc>
+        <w:tc>
+          <w:tcPr>
+            <w:tcW w:w="774" w:type="dxa"/>
+          </w:tcPr>
+          <w:p>
+            <w:r>
+              <w:t>7.6</w:t>
+            </w:r>
+          </w:p>
+        </w:tc>
+        <w:tc>
+          <w:tcPr>
+            <w:tcW w:w="1037" w:type="dxa"/>
+          </w:tcPr>
+          <w:p>
+            <w:pPr>
+              <w:tabs>
+                <w:tab w:val="left" w:pos="720"/>
+              </w:tabs>
+            </w:pPr>
+            <w:r>
+              <w:t>8.6</w:t>
+            </w:r>
+          </w:p>
+        </w:tc>
+        <w:tc>
+          <w:tcPr>
+            <w:tcW w:w="756" w:type="dxa"/>
+          </w:tcPr>
+          <w:p>
+            <w:r>
+              <w:t>0.200</w:t>
+            </w:r>
+          </w:p>
+        </w:tc>
+        <w:tc>
+          <w:tcPr>
+            <w:tcW w:w="778" w:type="dxa"/>
+          </w:tcPr>
+          <w:p>
+            <w:r>
+              <w:t>5.0</w:t>
+            </w:r>
+          </w:p>
+        </w:tc>
+        <w:tc>
+          <w:tcPr>
+            <w:tcW w:w="1041" w:type="dxa"/>
+          </w:tcPr>
+          <w:p>
+            <w:r>
+              <w:t>3.8</w:t>
+            </w:r>
+          </w:p>
+        </w:tc>
+        <w:tc>
+          <w:tcPr>
+            <w:tcW w:w="773" w:type="dxa"/>
           </w:tcPr>
           <w:p>
             <w:r>

</xml_diff>